<commit_message>
Uploaded Merge SDCC.docx && SDCC Elisa.pdf
</commit_message>
<xml_diff>
--- a/Materiale utile/Materiale utile SDCC/Merge SDCC.docx
+++ b/Materiale utile/Materiale utile SDCC/Merge SDCC.docx
@@ -21699,7 +21699,13 @@
         <w:t xml:space="preserve">viene trasferito verso l’host destinazione un sottoinsieme </w:t>
       </w:r>
       <w:r>
-        <w:t xml:space="preserve">delle pagine più accedute (in modo tale da prevenire una gran quantità di </w:t>
+        <w:t>delle pagine più accedute</w:t>
+      </w:r>
+      <w:r>
+        <w:t xml:space="preserve"> in lettura</w:t>
+      </w:r>
+      <w:r>
+        <w:t xml:space="preserve"> (in modo tale da prevenire una gran quantità di </w:t>
       </w:r>
       <w:r>
         <w:t>page fault</w:t>
@@ -22003,6 +22009,462 @@
       </w:r>
       <w:r>
         <w:t>).</w:t>
+      </w:r>
+    </w:p>
+    <w:p>
+      <w:r>
+        <w:br/>
+      </w:r>
+      <w:r>
+        <w:rPr>
+          <w:b/>
+          <w:bCs/>
+        </w:rPr>
+        <w:t>Virtualizzazione di sistema operativo</w:t>
+      </w:r>
+      <w:r>
+        <w:rPr>
+          <w:b/>
+          <w:bCs/>
+        </w:rPr>
+        <w:br/>
+      </w:r>
+      <w:r>
+        <w:t xml:space="preserve">Permette di eseguire </w:t>
+      </w:r>
+      <w:r>
+        <w:t>molteplici ambienti di esecuzione tra loro isolati all’interno di un singolo sistema operativo.</w:t>
+      </w:r>
+      <w:r>
+        <w:t xml:space="preserve"> Tali ambienti sono detti container, ciascuno dei quali ha </w:t>
+      </w:r>
+      <w:r>
+        <w:t xml:space="preserve">il proprio insieme di processi, i propri file system, i propri utenti, le proprie interfacce di rete, </w:t>
+      </w:r>
+      <w:r>
+        <w:t>le proprie tabelle di routing, le proprie regole di firewall e così via.</w:t>
+      </w:r>
+      <w:r>
+        <w:t xml:space="preserve"> Tuttavia, i container condividono il medesimo sistema operativo</w:t>
+      </w:r>
+      <w:r>
+        <w:t>.</w:t>
+      </w:r>
+      <w:r>
+        <w:br/>
+        <w:t>Esistono diversi meccanismi per creare un container, tra cui:</w:t>
+      </w:r>
+      <w:r>
+        <w:br/>
+        <w:t xml:space="preserve">- </w:t>
+      </w:r>
+      <w:r>
+        <w:rPr>
+          <w:b/>
+          <w:bCs/>
+        </w:rPr>
+        <w:t>C</w:t>
+      </w:r>
+      <w:r>
+        <w:rPr>
+          <w:b/>
+          <w:bCs/>
+        </w:rPr>
+        <w:t>hroot</w:t>
+      </w:r>
+      <w:r>
+        <w:t xml:space="preserve"> (change root directory)</w:t>
+      </w:r>
+      <w:r>
+        <w:t xml:space="preserve">: </w:t>
+      </w:r>
+      <w:r>
+        <w:t>consente di cambiare la root directory per il processo</w:t>
+      </w:r>
+      <w:r>
+        <w:t xml:space="preserve"> in esecuzione e per tutti i suoi figli.</w:t>
+      </w:r>
+      <w:r>
+        <w:br/>
+        <w:t xml:space="preserve">- </w:t>
+      </w:r>
+      <w:r>
+        <w:rPr>
+          <w:b/>
+          <w:bCs/>
+        </w:rPr>
+        <w:t>N</w:t>
+      </w:r>
+      <w:r>
+        <w:rPr>
+          <w:b/>
+          <w:bCs/>
+        </w:rPr>
+        <w:t>amespaces</w:t>
+      </w:r>
+      <w:r>
+        <w:t>: permette di isolare cosa un insieme di processi</w:t>
+      </w:r>
+      <w:r>
+        <w:t xml:space="preserve"> vede del sistema operativo.</w:t>
+      </w:r>
+      <w:r>
+        <w:br/>
+        <w:t xml:space="preserve">- </w:t>
+      </w:r>
+      <w:r>
+        <w:rPr>
+          <w:b/>
+          <w:bCs/>
+        </w:rPr>
+        <w:t>C</w:t>
+      </w:r>
+      <w:r>
+        <w:rPr>
+          <w:b/>
+          <w:bCs/>
+        </w:rPr>
+        <w:t>groups</w:t>
+      </w:r>
+      <w:r>
+        <w:t xml:space="preserve">: </w:t>
+      </w:r>
+      <w:r>
+        <w:t xml:space="preserve">permette di controllare e/o limitare </w:t>
+      </w:r>
+      <w:r>
+        <w:t>le risorse utilizzate da ciascun insieme di processi all’interno dell’ambiente di esecuzione</w:t>
+      </w:r>
+      <w:r>
+        <w:t>.</w:t>
+      </w:r>
+    </w:p>
+    <w:p>
+      <w:r>
+        <w:rPr>
+          <w:u w:val="single"/>
+        </w:rPr>
+        <w:t>Namespaces:</w:t>
+      </w:r>
+      <w:r>
+        <w:rPr>
+          <w:u w:val="single"/>
+        </w:rPr>
+        <w:br/>
+      </w:r>
+      <w:r>
+        <w:t>Esistono 6 tipologie differenti di namespaces:</w:t>
+      </w:r>
+      <w:r>
+        <w:br/>
+      </w:r>
+      <w:r>
+        <w:t xml:space="preserve">1) </w:t>
+      </w:r>
+      <w:r>
+        <w:rPr>
+          <w:b/>
+          <w:bCs/>
+        </w:rPr>
+        <w:t>Mnt</w:t>
+      </w:r>
+      <w:r>
+        <w:t xml:space="preserve">: </w:t>
+      </w:r>
+      <w:r>
+        <w:t>differenzia</w:t>
+      </w:r>
+      <w:r>
+        <w:t xml:space="preserve"> la root directory.</w:t>
+      </w:r>
+      <w:r>
+        <w:br/>
+        <w:t xml:space="preserve">2) </w:t>
+      </w:r>
+      <w:r>
+        <w:rPr>
+          <w:b/>
+          <w:bCs/>
+        </w:rPr>
+        <w:t>Pid</w:t>
+      </w:r>
+      <w:r>
+        <w:t xml:space="preserve">: </w:t>
+      </w:r>
+      <w:r>
+        <w:t>identifica i processi che possono essere visti nel container.</w:t>
+      </w:r>
+      <w:r>
+        <w:br/>
+        <w:t xml:space="preserve">3) </w:t>
+      </w:r>
+      <w:r>
+        <w:rPr>
+          <w:b/>
+          <w:bCs/>
+        </w:rPr>
+        <w:t>Network</w:t>
+      </w:r>
+      <w:r>
+        <w:t xml:space="preserve">: </w:t>
+      </w:r>
+      <w:r>
+        <w:t>permette a ciascun container di avere il suo stack di rete dedicato</w:t>
+      </w:r>
+      <w:r>
+        <w:t xml:space="preserve"> (con la relativa tabella di routing, gli indirizzi IP, il firewall e così via)</w:t>
+      </w:r>
+      <w:r>
+        <w:t>.</w:t>
+      </w:r>
+      <w:r>
+        <w:br/>
+        <w:t xml:space="preserve">4) </w:t>
+      </w:r>
+      <w:r>
+        <w:rPr>
+          <w:b/>
+          <w:bCs/>
+        </w:rPr>
+        <w:t>User</w:t>
+      </w:r>
+      <w:r>
+        <w:t xml:space="preserve">: identifica </w:t>
+      </w:r>
+      <w:r>
+        <w:t>gli utenti e i gruppi del container.</w:t>
+      </w:r>
+      <w:r>
+        <w:br/>
+        <w:t xml:space="preserve">5) </w:t>
+      </w:r>
+      <w:r>
+        <w:rPr>
+          <w:b/>
+          <w:bCs/>
+        </w:rPr>
+        <w:t>Uts</w:t>
+      </w:r>
+      <w:r>
+        <w:t xml:space="preserve"> (Unix timesharing): </w:t>
+      </w:r>
+      <w:r>
+        <w:t>fornisce un hostname e un domain name dedicati.</w:t>
+      </w:r>
+      <w:r>
+        <w:br/>
+        <w:t xml:space="preserve">6) </w:t>
+      </w:r>
+      <w:r>
+        <w:rPr>
+          <w:b/>
+          <w:bCs/>
+        </w:rPr>
+        <w:t>Ipc</w:t>
+      </w:r>
+      <w:r>
+        <w:t xml:space="preserve">: </w:t>
+      </w:r>
+      <w:r>
+        <w:t xml:space="preserve">fornisce </w:t>
+      </w:r>
+      <w:r>
+        <w:t>una memoria condivisa dedicata per IPC (inter-process communication).</w:t>
+      </w:r>
+    </w:p>
+    <w:p>
+      <w:r>
+        <w:rPr>
+          <w:u w:val="single"/>
+        </w:rPr>
+        <w:t>Vantaggi</w:t>
+      </w:r>
+      <w:r>
+        <w:rPr>
+          <w:u w:val="single"/>
+        </w:rPr>
+        <w:t xml:space="preserve"> rispetto alla virtualizzazione </w:t>
+      </w:r>
+      <w:r>
+        <w:rPr>
+          <w:u w:val="single"/>
+        </w:rPr>
+        <w:t>di sistema</w:t>
+      </w:r>
+      <w:r>
+        <w:rPr>
+          <w:u w:val="single"/>
+        </w:rPr>
+        <w:t>:</w:t>
+      </w:r>
+      <w:r>
+        <w:rPr>
+          <w:u w:val="single"/>
+        </w:rPr>
+        <w:br/>
+      </w:r>
+      <w:r>
+        <w:t>-&gt; È molto più leggera</w:t>
+      </w:r>
+      <w:r>
+        <w:t>, per cui</w:t>
+      </w:r>
+      <w:r>
+        <w:t xml:space="preserve"> minimizza i tempi di startup e shutdown e ha un’immagine più piccola (detta footprint)</w:t>
+      </w:r>
+      <w:r>
+        <w:t xml:space="preserve"> che, di fatto, non include il kernel del sistema operativo</w:t>
+      </w:r>
+      <w:r>
+        <w:t xml:space="preserve">; di conseguenza, a parità di host fisico, possono </w:t>
+      </w:r>
+      <w:r>
+        <w:t>essere ospitati</w:t>
+      </w:r>
+      <w:r>
+        <w:t xml:space="preserve"> </w:t>
+      </w:r>
+      <w:r>
+        <w:t>più container che macchine virtuali.</w:t>
+      </w:r>
+      <w:r>
+        <w:br/>
+        <w:t xml:space="preserve">-&gt; </w:t>
+      </w:r>
+      <w:r>
+        <w:t>Non porta a gravi perdite di performance:</w:t>
+      </w:r>
+      <w:r>
+        <w:t xml:space="preserve"> infatti,</w:t>
+      </w:r>
+      <w:r>
+        <w:t xml:space="preserve"> le applicazioni</w:t>
+      </w:r>
+      <w:r>
+        <w:t xml:space="preserve"> invocano le system call direttamente, senza indirezione del VMM.</w:t>
+      </w:r>
+      <w:r>
+        <w:br/>
+        <w:t xml:space="preserve">-&gt; </w:t>
+      </w:r>
+      <w:r>
+        <w:t xml:space="preserve">Incentiva </w:t>
+      </w:r>
+      <w:r>
+        <w:t>la portabilità e l’interoperabilità delle applicazioni, che possono essere spostate migrando i container</w:t>
+      </w:r>
+      <w:r>
+        <w:t>; perciò, le applicazioni all’interno di un container sono indipendenti dal contesto di esecuzione.</w:t>
+      </w:r>
+      <w:r>
+        <w:br/>
+        <w:t xml:space="preserve">-&gt; </w:t>
+      </w:r>
+      <w:r>
+        <w:t>Consente a container diversi di condividere pagine di memoria</w:t>
+      </w:r>
+      <w:r>
+        <w:t>; t</w:t>
+      </w:r>
+      <w:r>
+        <w:t>uttavia, questo può rappresentare anche uno svantaggio dal punto di vista della sicurezza</w:t>
+      </w:r>
+      <w:r>
+        <w:t>.</w:t>
+      </w:r>
+      <w:r>
+        <w:br/>
+        <w:t xml:space="preserve">-&gt; </w:t>
+      </w:r>
+      <w:r>
+        <w:t>È</w:t>
+      </w:r>
+      <w:r>
+        <w:t xml:space="preserve"> uno strumento fondamentale per DevOps</w:t>
+      </w:r>
+      <w:r>
+        <w:t xml:space="preserve">, poiché </w:t>
+      </w:r>
+      <w:r>
+        <w:t>consente agli sviluppatori</w:t>
+      </w:r>
+      <w:r>
+        <w:t xml:space="preserve"> di condividere le immagini dei container per effettuare il deployment delle applicazioni verso diverse infrastrutture.</w:t>
+      </w:r>
+    </w:p>
+    <w:p>
+      <w:r>
+        <w:rPr>
+          <w:u w:val="single"/>
+        </w:rPr>
+        <w:lastRenderedPageBreak/>
+        <w:t>Svantaggi rispetto alla virtualizzazione di sistema:</w:t>
+      </w:r>
+      <w:r>
+        <w:rPr>
+          <w:u w:val="single"/>
+        </w:rPr>
+        <w:br/>
+      </w:r>
+      <w:r>
+        <w:t xml:space="preserve">-&gt; </w:t>
+      </w:r>
+      <w:r>
+        <w:t xml:space="preserve">Porta a una minore flessibilità: ad esempio, non </w:t>
+      </w:r>
+      <w:r>
+        <w:t>permette di</w:t>
+      </w:r>
+      <w:r>
+        <w:t xml:space="preserve"> eseguire </w:t>
+      </w:r>
+      <w:r>
+        <w:t>più</w:t>
+      </w:r>
+      <w:r>
+        <w:t xml:space="preserve"> kernel</w:t>
+      </w:r>
+      <w:r>
+        <w:t xml:space="preserve"> contemporaneamente sulla medesima macchina fisica.</w:t>
+      </w:r>
+      <w:r>
+        <w:br/>
+        <w:t>-&gt;</w:t>
+      </w:r>
+      <w:r>
+        <w:t xml:space="preserve"> Le applicazioni devono essere native per il sistema operativo supportato dalla macchina fisica</w:t>
+      </w:r>
+      <w:r>
+        <w:t>. A</w:t>
+      </w:r>
+      <w:r>
+        <w:t>ltrimenti, si potrebbe installare una VM</w:t>
+      </w:r>
+      <w:r>
+        <w:t xml:space="preserve"> col sistema operativo desiderato e insierire i container al suo interno; così però</w:t>
+      </w:r>
+      <w:r>
+        <w:t xml:space="preserve"> si creerebbe un doppio grado di indirezione che porterebbe a un crollo delle prestazioni.</w:t>
+      </w:r>
+      <w:r>
+        <w:br/>
+        <w:t>-&gt; Porta a un minore isolamento tra i container</w:t>
+      </w:r>
+      <w:r>
+        <w:t xml:space="preserve"> (ad esempio è possibile condividere anche porzioni del file system tra i container).</w:t>
+      </w:r>
+      <w:r>
+        <w:br/>
+        <w:t xml:space="preserve">-&gt; </w:t>
+      </w:r>
+      <w:r>
+        <w:t>Espone i container a una maggiore vulnerabilità poiché</w:t>
+      </w:r>
+      <w:r>
+        <w:t xml:space="preserve"> la loro superficie d’attacco è il sistema operativo guest, che ha molte più linee di codice di un VMM; inoltre, se </w:t>
+      </w:r>
+      <w:r>
+        <w:t>viene attaccato il kernel, tutti i container sono compromessi.</w:t>
       </w:r>
     </w:p>
     <w:sectPr>

</xml_diff>

<commit_message>
Uploaded Merge SDCC.docx - 29/06/2022 - 22:54
</commit_message>
<xml_diff>
--- a/Materiale utile/Materiale utile SDCC/Merge SDCC.docx
+++ b/Materiale utile/Materiale utile SDCC/Merge SDCC.docx
@@ -22465,6 +22465,1072 @@
       </w:r>
       <w:r>
         <w:t>viene attaccato il kernel, tutti i container sono compromessi.</w:t>
+      </w:r>
+    </w:p>
+    <w:p>
+      <w:pPr>
+        <w:rPr>
+          <w:noProof/>
+        </w:rPr>
+      </w:pPr>
+      <w:r>
+        <w:br/>
+      </w:r>
+      <w:r>
+        <w:rPr>
+          <w:b/>
+          <w:bCs/>
+        </w:rPr>
+        <w:t>D</w:t>
+      </w:r>
+      <w:r>
+        <w:rPr>
+          <w:b/>
+          <w:bCs/>
+        </w:rPr>
+        <w:t>ocker</w:t>
+      </w:r>
+      <w:r>
+        <w:rPr>
+          <w:b/>
+          <w:bCs/>
+        </w:rPr>
+        <w:br/>
+      </w:r>
+      <w:r>
+        <w:t>È</w:t>
+      </w:r>
+      <w:r>
+        <w:t xml:space="preserve"> un ambiente di virtualizzazione </w:t>
+      </w:r>
+      <w:r>
+        <w:t>a livello di sistema operativo</w:t>
+      </w:r>
+      <w:r>
+        <w:t xml:space="preserve"> che </w:t>
+      </w:r>
+      <w:r>
+        <w:t>offre</w:t>
+      </w:r>
+      <w:r>
+        <w:t xml:space="preserve"> container che </w:t>
+      </w:r>
+      <w:r>
+        <w:t>in</w:t>
+      </w:r>
+      <w:r>
+        <w:t>cludono le applicazioni e tutte le loro dipendenze.</w:t>
+      </w:r>
+      <w:r>
+        <w:br/>
+      </w:r>
+      <w:r>
+        <w:rPr>
+          <w:noProof/>
+        </w:rPr>
+        <w:drawing>
+          <wp:inline distT="0" distB="0" distL="0" distR="0" wp14:anchorId="302CA483" wp14:editId="6C669F77">
+            <wp:extent cx="3467584" cy="2514951"/>
+            <wp:effectExtent l="0" t="0" r="0" b="0"/>
+            <wp:docPr id="79" name="Immagine 79"/>
+            <wp:cNvGraphicFramePr>
+              <a:graphicFrameLocks xmlns:a="http://schemas.openxmlformats.org/drawingml/2006/main" noChangeAspect="1"/>
+            </wp:cNvGraphicFramePr>
+            <a:graphic xmlns:a="http://schemas.openxmlformats.org/drawingml/2006/main">
+              <a:graphicData uri="http://schemas.openxmlformats.org/drawingml/2006/picture">
+                <pic:pic xmlns:pic="http://schemas.openxmlformats.org/drawingml/2006/picture">
+                  <pic:nvPicPr>
+                    <pic:cNvPr id="79" name="Immagine 79"/>
+                    <pic:cNvPicPr/>
+                  </pic:nvPicPr>
+                  <pic:blipFill>
+                    <a:blip r:embed="rId101">
+                      <a:extLst>
+                        <a:ext uri="{28A0092B-C50C-407E-A947-70E740481C1C}">
+                          <a14:useLocalDpi xmlns:a14="http://schemas.microsoft.com/office/drawing/2010/main" val="0"/>
+                        </a:ext>
+                      </a:extLst>
+                    </a:blip>
+                    <a:stretch>
+                      <a:fillRect/>
+                    </a:stretch>
+                  </pic:blipFill>
+                  <pic:spPr>
+                    <a:xfrm>
+                      <a:off x="0" y="0"/>
+                      <a:ext cx="3467584" cy="2514951"/>
+                    </a:xfrm>
+                    <a:prstGeom prst="rect">
+                      <a:avLst/>
+                    </a:prstGeom>
+                  </pic:spPr>
+                </pic:pic>
+              </a:graphicData>
+            </a:graphic>
+          </wp:inline>
+        </w:drawing>
+      </w:r>
+    </w:p>
+    <w:p>
+      <w:r>
+        <w:t xml:space="preserve">È scritto in Go e </w:t>
+      </w:r>
+      <w:r>
+        <w:t>sfrutta i meccanismi</w:t>
+      </w:r>
+      <w:r>
+        <w:t xml:space="preserve"> di virtualizzazione offerti</w:t>
+      </w:r>
+      <w:r>
+        <w:t xml:space="preserve"> da Linux (namespaces e cgroups)</w:t>
+      </w:r>
+      <w:r>
+        <w:t>.</w:t>
+      </w:r>
+    </w:p>
+    <w:p>
+      <w:r>
+        <w:rPr>
+          <w:u w:val="single"/>
+        </w:rPr>
+        <w:t>Componenti:</w:t>
+      </w:r>
+      <w:r>
+        <w:rPr>
+          <w:u w:val="single"/>
+        </w:rPr>
+        <w:br/>
+      </w:r>
+      <w:r>
+        <w:t xml:space="preserve">- </w:t>
+      </w:r>
+      <w:r>
+        <w:rPr>
+          <w:b/>
+          <w:bCs/>
+        </w:rPr>
+        <w:t>Docker daemon</w:t>
+      </w:r>
+      <w:r>
+        <w:t xml:space="preserve">: rappresenta il server e non è altro che </w:t>
+      </w:r>
+      <w:r>
+        <w:t>un’interfaccia</w:t>
+      </w:r>
+      <w:r>
+        <w:t xml:space="preserve"> utilizzabile dal client mediante la command line interface (CLI).</w:t>
+      </w:r>
+      <w:r>
+        <w:br/>
+        <w:t xml:space="preserve">- </w:t>
+      </w:r>
+      <w:r>
+        <w:rPr>
+          <w:b/>
+          <w:bCs/>
+        </w:rPr>
+        <w:t>Docker e</w:t>
+      </w:r>
+      <w:r>
+        <w:rPr>
+          <w:b/>
+          <w:bCs/>
+        </w:rPr>
+        <w:t>ngine</w:t>
+      </w:r>
+      <w:r>
+        <w:t xml:space="preserve">: </w:t>
+      </w:r>
+      <w:r>
+        <w:t>è un’applicazione client-server</w:t>
+      </w:r>
+      <w:r>
+        <w:t xml:space="preserve"> composta dal Docker daemon, dal CLI e dalle REST API</w:t>
+      </w:r>
+      <w:r>
+        <w:t>, che esportano le funzionalità che i programmi possono usare per interagire col Docker daemon</w:t>
+      </w:r>
+      <w:r>
+        <w:t xml:space="preserve">; </w:t>
+      </w:r>
+      <w:r>
+        <w:t>nella pratica serve a gestire il container a basso livello.</w:t>
+      </w:r>
+      <w:r>
+        <w:br/>
+        <w:t xml:space="preserve">- </w:t>
+      </w:r>
+      <w:r>
+        <w:rPr>
+          <w:b/>
+          <w:bCs/>
+        </w:rPr>
+        <w:t>Registry</w:t>
+      </w:r>
+      <w:r>
+        <w:t xml:space="preserve">: </w:t>
+      </w:r>
+      <w:r>
+        <w:t>è un repository di container</w:t>
+      </w:r>
+      <w:r>
+        <w:t>.</w:t>
+      </w:r>
+      <w:r>
+        <w:br/>
+        <w:t xml:space="preserve">- </w:t>
+      </w:r>
+      <w:r>
+        <w:rPr>
+          <w:b/>
+          <w:bCs/>
+        </w:rPr>
+        <w:t>Builder</w:t>
+      </w:r>
+      <w:r>
+        <w:t xml:space="preserve">: </w:t>
+      </w:r>
+      <w:r>
+        <w:t xml:space="preserve">è un componente che permette </w:t>
+      </w:r>
+      <w:r>
+        <w:t>di costruire l’imm</w:t>
+      </w:r>
+      <w:r>
+        <w:t>agine del container (</w:t>
+      </w:r>
+      <w:r>
+        <w:t>che poi verrà eseguita d</w:t>
+      </w:r>
+      <w:r>
+        <w:t>a</w:t>
+      </w:r>
+      <w:r>
+        <w:t xml:space="preserve">l Docker </w:t>
+      </w:r>
+      <w:r>
+        <w:t>engine).</w:t>
+      </w:r>
+    </w:p>
+    <w:p>
+      <w:r>
+        <w:rPr>
+          <w:u w:val="single"/>
+        </w:rPr>
+        <w:t>Docker image:</w:t>
+      </w:r>
+      <w:r>
+        <w:rPr>
+          <w:u w:val="single"/>
+        </w:rPr>
+        <w:br/>
+      </w:r>
+      <w:r>
+        <w:t>È un template</w:t>
+      </w:r>
+      <w:r>
+        <w:t xml:space="preserve"> accessibile</w:t>
+      </w:r>
+      <w:r>
+        <w:t xml:space="preserve"> </w:t>
+      </w:r>
+      <w:r>
+        <w:t>in sola lettura usato per creare un container Docker</w:t>
+      </w:r>
+      <w:r>
+        <w:t xml:space="preserve"> e può contenere tutte le dipendenze e le configurazioni del container stesso.</w:t>
+      </w:r>
+      <w:r>
+        <w:br/>
+        <w:t xml:space="preserve">Docker può costruire un’immagine automaticamente </w:t>
+      </w:r>
+      <w:r>
+        <w:t xml:space="preserve">con l’utilizzo di un file testuale (detto </w:t>
+      </w:r>
+      <w:r>
+        <w:rPr>
+          <w:b/>
+          <w:bCs/>
+        </w:rPr>
+        <w:t>Dockerfile</w:t>
+      </w:r>
+      <w:r>
+        <w:t>)</w:t>
+      </w:r>
+      <w:r>
+        <w:t>.</w:t>
+      </w:r>
+      <w:r>
+        <w:br/>
+        <w:t>Le immagini</w:t>
+      </w:r>
+      <w:r>
+        <w:t xml:space="preserve"> possono essere caricate o scaricate</w:t>
+      </w:r>
+      <w:r>
+        <w:t xml:space="preserve"> da registry privati o pubblici. Il nome di ciascun</w:t>
+      </w:r>
+      <w:r>
+        <w:t>a Docker image</w:t>
+      </w:r>
+      <w:r>
+        <w:t xml:space="preserve"> è del tipo </w:t>
+      </w:r>
+      <w:r>
+        <w:rPr>
+          <w:i/>
+          <w:iCs/>
+        </w:rPr>
+        <w:t>[registry/][user/]</w:t>
+      </w:r>
+      <w:r>
+        <w:rPr>
+          <w:i/>
+          <w:iCs/>
+        </w:rPr>
+        <w:t>name[:tag]</w:t>
+      </w:r>
+      <w:r>
+        <w:t xml:space="preserve"> dove:</w:t>
+      </w:r>
+      <w:r>
+        <w:br/>
+        <w:t xml:space="preserve">- Registry = </w:t>
+      </w:r>
+      <w:r>
+        <w:t>repository da cui l’immagine è stata scaricata.</w:t>
+      </w:r>
+      <w:r>
+        <w:br/>
+      </w:r>
+      <w:r>
+        <w:lastRenderedPageBreak/>
+        <w:t>- User = utente che ha creato l’immagine.</w:t>
+      </w:r>
+      <w:r>
+        <w:br/>
+        <w:t xml:space="preserve">- Tag = </w:t>
+      </w:r>
+      <w:r>
+        <w:t>versione dell’immagine (default: latest).</w:t>
+      </w:r>
+    </w:p>
+    <w:p>
+      <w:r>
+        <w:t xml:space="preserve">Dopodiché, da una stessa immagine è possibile </w:t>
+      </w:r>
+      <w:r>
+        <w:t>creare</w:t>
+      </w:r>
+      <w:r>
+        <w:t xml:space="preserve"> anche più container</w:t>
+      </w:r>
+      <w:r>
+        <w:t>, ciascuno dei quali rappresenta un’istanza eseguibile della Docker image.</w:t>
+      </w:r>
+    </w:p>
+    <w:p>
+      <w:r>
+        <w:rPr>
+          <w:u w:val="single"/>
+        </w:rPr>
+        <w:t>Dockerf</w:t>
+      </w:r>
+      <w:r>
+        <w:rPr>
+          <w:u w:val="single"/>
+        </w:rPr>
+        <w:t>ile:</w:t>
+      </w:r>
+      <w:r>
+        <w:rPr>
+          <w:u w:val="single"/>
+        </w:rPr>
+        <w:br/>
+      </w:r>
+      <w:r>
+        <w:t>Un’immagine può essere creata a partire da un Dockerfile e</w:t>
+      </w:r>
+      <w:r>
+        <w:t xml:space="preserve"> da un parametro context, dove:</w:t>
+      </w:r>
+      <w:r>
+        <w:br/>
+        <w:t>-&gt; Il Dockerfile è composto da una sequenza di istruzioni</w:t>
+      </w:r>
+      <w:r>
+        <w:t xml:space="preserve"> che indicano come deve essere assemblata l’immagine.</w:t>
+      </w:r>
+      <w:r>
+        <w:br/>
+        <w:t>-&gt; Il parametro context</w:t>
+      </w:r>
+      <w:r>
+        <w:t xml:space="preserve"> rappresenta un insieme di file (e.g. applicazioni, librerie).</w:t>
+      </w:r>
+    </w:p>
+    <w:p>
+      <w:r>
+        <w:t>Vediamo alcune possibili istruzioni del Dockerfile:</w:t>
+      </w:r>
+      <w:r>
+        <w:br/>
+        <w:t xml:space="preserve">- </w:t>
+      </w:r>
+      <w:r>
+        <w:t>FROM: specifica l’immagine parent (</w:t>
+      </w:r>
+      <w:r>
+        <w:t>istruzione obbligatoria).</w:t>
+      </w:r>
+      <w:r>
+        <w:br/>
+        <w:t>- RUN: esegue un comando in un nuovo layer</w:t>
+      </w:r>
+      <w:r>
+        <w:t xml:space="preserve"> del container.</w:t>
+      </w:r>
+      <w:r>
+        <w:br/>
+        <w:t>- ENV: imposta le variabili d’ambiente.</w:t>
+      </w:r>
+      <w:r>
+        <w:br/>
+        <w:t xml:space="preserve">- EXPOSE: </w:t>
+      </w:r>
+      <w:r>
+        <w:t>imposta le porte su cui il container si metterà in ascolto.</w:t>
+      </w:r>
+      <w:r>
+        <w:br/>
+        <w:t xml:space="preserve">- CMD: </w:t>
+      </w:r>
+      <w:r>
+        <w:t>imposta i comandi di default da eseguire all’avvio.</w:t>
+      </w:r>
+    </w:p>
+    <w:p>
+      <w:r>
+        <w:rPr>
+          <w:u w:val="single"/>
+        </w:rPr>
+        <w:t>Layer in una Docker image:</w:t>
+      </w:r>
+      <w:r>
+        <w:rPr>
+          <w:u w:val="single"/>
+        </w:rPr>
+        <w:br/>
+      </w:r>
+      <w:r>
+        <w:t xml:space="preserve">Ciascuna </w:t>
+      </w:r>
+      <w:r>
+        <w:t xml:space="preserve">immagine è composta da una serie di layer. Docker usa degli </w:t>
+      </w:r>
+      <w:r>
+        <w:rPr>
+          <w:b/>
+          <w:bCs/>
+        </w:rPr>
+        <w:t>union file system</w:t>
+      </w:r>
+      <w:r>
+        <w:t xml:space="preserve"> </w:t>
+      </w:r>
+      <w:r>
+        <w:t>per combinare questi layer in un’unica vista unificata</w:t>
+      </w:r>
+      <w:r>
+        <w:t>.</w:t>
+      </w:r>
+      <w:r>
+        <w:t xml:space="preserve"> La stratificazione risulta vantaggiosa poiché</w:t>
+      </w:r>
+      <w:r>
+        <w:t xml:space="preserve"> i layer possono essere utilizzati per più container</w:t>
+      </w:r>
+      <w:r>
+        <w:t xml:space="preserve"> (per cui viene risparmiata memoria).</w:t>
+      </w:r>
+      <w:r>
+        <w:br/>
+        <w:t xml:space="preserve">Ciascun layer rappresenta un’istruzione </w:t>
+      </w:r>
+      <w:r>
+        <w:t>nella Docker image eccetto CMD, che modifica semplicemente i metadati dell’immagine.</w:t>
+      </w:r>
+      <w:r>
+        <w:t xml:space="preserve"> Inoltre, ciascun layer tranne l’ultimo è read only; l’ultimo è detto </w:t>
+      </w:r>
+      <w:r>
+        <w:rPr>
+          <w:b/>
+          <w:bCs/>
+        </w:rPr>
+        <w:t xml:space="preserve">container </w:t>
+      </w:r>
+      <w:r>
+        <w:rPr>
+          <w:b/>
+          <w:bCs/>
+        </w:rPr>
+        <w:t>layer</w:t>
+      </w:r>
+      <w:r>
+        <w:t xml:space="preserve"> e viene aggiunto quando il container viene creato. In particolare, </w:t>
+      </w:r>
+      <w:r>
+        <w:t>qualunque modifica apportata al container (e.g. scrittura su un file) viene riportata sul container layer.</w:t>
+      </w:r>
+    </w:p>
+    <w:p>
+      <w:r>
+        <w:rPr>
+          <w:u w:val="single"/>
+        </w:rPr>
+        <w:t>Docker volumes:</w:t>
+      </w:r>
+      <w:r>
+        <w:rPr>
+          <w:u w:val="single"/>
+        </w:rPr>
+        <w:br/>
+      </w:r>
+      <w:r>
+        <w:t>In realtà</w:t>
+      </w:r>
+      <w:r>
+        <w:t xml:space="preserve"> i container dovrebbero essere stateless</w:t>
+      </w:r>
+      <w:r>
+        <w:t xml:space="preserve">. Idealmente, </w:t>
+      </w:r>
+      <w:r>
+        <w:t xml:space="preserve">pochissimi dati dovrebbero essere scritti nel container layer, mentre si preferisce l’utilizzo dei Docker volumes esterni </w:t>
+      </w:r>
+      <w:r>
+        <w:t xml:space="preserve">al container; tra l’altro, </w:t>
+      </w:r>
+      <w:r>
+        <w:t>i Docker volumes presentano i seguenti vantaggi:</w:t>
+      </w:r>
+      <w:r>
+        <w:br/>
+        <w:t xml:space="preserve">-&gt; </w:t>
+      </w:r>
+      <w:r>
+        <w:t>Sono completamente gestiti da Docker.</w:t>
+      </w:r>
+      <w:r>
+        <w:br/>
+        <w:t>-&gt; Sono facili da migrare</w:t>
+      </w:r>
+      <w:r>
+        <w:t>.</w:t>
+      </w:r>
+      <w:r>
+        <w:br/>
+        <w:t>-&gt; È facile crearne un back-up.</w:t>
+      </w:r>
+      <w:r>
+        <w:br/>
+        <w:t>-&gt; Possono essere gestiti</w:t>
+      </w:r>
+      <w:r>
+        <w:t xml:space="preserve"> utilizzando la riga di comando CLI Docker oppure le Docker API.</w:t>
+      </w:r>
+      <w:r>
+        <w:br/>
+        <w:t xml:space="preserve">-&gt; </w:t>
+      </w:r>
+      <w:r>
+        <w:t>Possono essere usati su qualunque sistema operativo.</w:t>
+      </w:r>
+      <w:r>
+        <w:br/>
+        <w:t>-&gt; Possono essere condivisi tra più container.</w:t>
+      </w:r>
+      <w:r>
+        <w:br/>
+      </w:r>
+      <w:r>
+        <w:t>-&gt; Il loro contenuto può essere</w:t>
+      </w:r>
+      <w:r>
+        <w:t xml:space="preserve"> pre-popolato e/o</w:t>
+      </w:r>
+      <w:r>
+        <w:t xml:space="preserve"> cifrato</w:t>
+      </w:r>
+      <w:r>
+        <w:t>.</w:t>
+      </w:r>
+      <w:r>
+        <w:br/>
+      </w:r>
+      <w:r>
+        <w:t>-&gt; Mentre il</w:t>
+      </w:r>
+      <w:r>
+        <w:t xml:space="preserve"> co</w:t>
+      </w:r>
+      <w:r>
+        <w:t xml:space="preserve">ntainer layer svanisce nel momento in cui il container viene disattivato, i dati scritti nei Docker volumes </w:t>
+      </w:r>
+      <w:r>
+        <w:t>sopravvivono anche dopo.</w:t>
+      </w:r>
+    </w:p>
+    <w:p>
+      <w:pPr>
+        <w:rPr>
+          <w:u w:val="single"/>
+        </w:rPr>
+      </w:pPr>
+      <w:r>
+        <w:rPr>
+          <w:u w:val="single"/>
+        </w:rPr>
+        <w:t>Esecuzione di un container con immagine non disponibile in locale:</w:t>
+      </w:r>
+      <w:r>
+        <w:rPr>
+          <w:u w:val="single"/>
+        </w:rPr>
+        <w:br/>
+      </w:r>
+      <w:r>
+        <w:rPr>
+          <w:noProof/>
+        </w:rPr>
+        <w:drawing>
+          <wp:inline distT="0" distB="0" distL="0" distR="0" wp14:anchorId="762F1376" wp14:editId="7FBCEE74">
+            <wp:extent cx="6120130" cy="1638300"/>
+            <wp:effectExtent l="0" t="0" r="0" b="0"/>
+            <wp:docPr id="80" name="Immagine 80"/>
+            <wp:cNvGraphicFramePr>
+              <a:graphicFrameLocks xmlns:a="http://schemas.openxmlformats.org/drawingml/2006/main" noChangeAspect="1"/>
+            </wp:cNvGraphicFramePr>
+            <a:graphic xmlns:a="http://schemas.openxmlformats.org/drawingml/2006/main">
+              <a:graphicData uri="http://schemas.openxmlformats.org/drawingml/2006/picture">
+                <pic:pic xmlns:pic="http://schemas.openxmlformats.org/drawingml/2006/picture">
+                  <pic:nvPicPr>
+                    <pic:cNvPr id="80" name="Immagine 80"/>
+                    <pic:cNvPicPr/>
+                  </pic:nvPicPr>
+                  <pic:blipFill>
+                    <a:blip r:embed="rId102">
+                      <a:extLst>
+                        <a:ext uri="{28A0092B-C50C-407E-A947-70E740481C1C}">
+                          <a14:useLocalDpi xmlns:a14="http://schemas.microsoft.com/office/drawing/2010/main" val="0"/>
+                        </a:ext>
+                      </a:extLst>
+                    </a:blip>
+                    <a:stretch>
+                      <a:fillRect/>
+                    </a:stretch>
+                  </pic:blipFill>
+                  <pic:spPr>
+                    <a:xfrm>
+                      <a:off x="0" y="0"/>
+                      <a:ext cx="6120130" cy="1638300"/>
+                    </a:xfrm>
+                    <a:prstGeom prst="rect">
+                      <a:avLst/>
+                    </a:prstGeom>
+                  </pic:spPr>
+                </pic:pic>
+              </a:graphicData>
+            </a:graphic>
+          </wp:inline>
+        </w:drawing>
+      </w:r>
+    </w:p>
+    <w:p>
+      <w:pPr>
+        <w:rPr>
+          <w:noProof/>
+        </w:rPr>
+      </w:pPr>
+      <w:r>
+        <w:rPr>
+          <w:u w:val="single"/>
+        </w:rPr>
+        <w:lastRenderedPageBreak/>
+        <w:t>State diagram dei container Docker:</w:t>
+      </w:r>
+      <w:r>
+        <w:rPr>
+          <w:u w:val="single"/>
+        </w:rPr>
+        <w:br/>
+      </w:r>
+      <w:r>
+        <w:rPr>
+          <w:noProof/>
+        </w:rPr>
+        <w:drawing>
+          <wp:inline distT="0" distB="0" distL="0" distR="0" wp14:anchorId="42DF1639" wp14:editId="3A3BB2E7">
+            <wp:extent cx="6120130" cy="2838450"/>
+            <wp:effectExtent l="0" t="0" r="0" b="0"/>
+            <wp:docPr id="81" name="Immagine 81"/>
+            <wp:cNvGraphicFramePr>
+              <a:graphicFrameLocks xmlns:a="http://schemas.openxmlformats.org/drawingml/2006/main" noChangeAspect="1"/>
+            </wp:cNvGraphicFramePr>
+            <a:graphic xmlns:a="http://schemas.openxmlformats.org/drawingml/2006/main">
+              <a:graphicData uri="http://schemas.openxmlformats.org/drawingml/2006/picture">
+                <pic:pic xmlns:pic="http://schemas.openxmlformats.org/drawingml/2006/picture">
+                  <pic:nvPicPr>
+                    <pic:cNvPr id="81" name="Immagine 81"/>
+                    <pic:cNvPicPr/>
+                  </pic:nvPicPr>
+                  <pic:blipFill>
+                    <a:blip r:embed="rId103">
+                      <a:extLst>
+                        <a:ext uri="{28A0092B-C50C-407E-A947-70E740481C1C}">
+                          <a14:useLocalDpi xmlns:a14="http://schemas.microsoft.com/office/drawing/2010/main" val="0"/>
+                        </a:ext>
+                      </a:extLst>
+                    </a:blip>
+                    <a:stretch>
+                      <a:fillRect/>
+                    </a:stretch>
+                  </pic:blipFill>
+                  <pic:spPr>
+                    <a:xfrm>
+                      <a:off x="0" y="0"/>
+                      <a:ext cx="6120130" cy="2838450"/>
+                    </a:xfrm>
+                    <a:prstGeom prst="rect">
+                      <a:avLst/>
+                    </a:prstGeom>
+                  </pic:spPr>
+                </pic:pic>
+              </a:graphicData>
+            </a:graphic>
+          </wp:inline>
+        </w:drawing>
+      </w:r>
+    </w:p>
+    <w:p>
+      <w:r>
+        <w:br/>
+      </w:r>
+      <w:r>
+        <w:rPr>
+          <w:u w:val="single"/>
+        </w:rPr>
+        <w:t>Applicazioni Docker multi-container:</w:t>
+      </w:r>
+      <w:r>
+        <w:rPr>
+          <w:u w:val="single"/>
+        </w:rPr>
+        <w:br/>
+      </w:r>
+      <w:r>
+        <w:t>Sono applicazioni che utilizzano più di un container.</w:t>
+      </w:r>
+      <w:r>
+        <w:t xml:space="preserve"> Esistono diversi modi</w:t>
+      </w:r>
+      <w:r>
+        <w:t xml:space="preserve"> per </w:t>
+      </w:r>
+      <w:r>
+        <w:t>avviarle:</w:t>
+      </w:r>
+      <w:r>
+        <w:br/>
+        <w:t xml:space="preserve">- </w:t>
+      </w:r>
+      <w:r>
+        <w:rPr>
+          <w:b/>
+          <w:bCs/>
+        </w:rPr>
+        <w:t>Definire la rete in modo esplicito</w:t>
+      </w:r>
+      <w:r>
+        <w:t xml:space="preserve"> e collegare i container alla rete.</w:t>
+      </w:r>
+      <w:r>
+        <w:br/>
+        <w:t xml:space="preserve">- </w:t>
+      </w:r>
+      <w:r>
+        <w:rPr>
+          <w:b/>
+          <w:bCs/>
+        </w:rPr>
+        <w:t xml:space="preserve">Docker </w:t>
+      </w:r>
+      <w:r>
+        <w:rPr>
+          <w:b/>
+          <w:bCs/>
+        </w:rPr>
+        <w:t>C</w:t>
+      </w:r>
+      <w:r>
+        <w:rPr>
+          <w:b/>
+          <w:bCs/>
+        </w:rPr>
+        <w:t>ompose</w:t>
+      </w:r>
+      <w:r>
+        <w:t xml:space="preserve"> (tool che permette il deployment di un’applicazione</w:t>
+      </w:r>
+      <w:r>
+        <w:t xml:space="preserve"> multi-container su un’unica macchina).</w:t>
+      </w:r>
+      <w:r>
+        <w:br/>
+        <w:t xml:space="preserve">- </w:t>
+      </w:r>
+      <w:r>
+        <w:rPr>
+          <w:b/>
+          <w:bCs/>
+        </w:rPr>
+        <w:t xml:space="preserve">Docker </w:t>
+      </w:r>
+      <w:r>
+        <w:rPr>
+          <w:b/>
+          <w:bCs/>
+        </w:rPr>
+        <w:t>S</w:t>
+      </w:r>
+      <w:r>
+        <w:rPr>
+          <w:b/>
+          <w:bCs/>
+        </w:rPr>
+        <w:t>warm</w:t>
+      </w:r>
+      <w:r>
+        <w:t xml:space="preserve"> (</w:t>
+      </w:r>
+      <w:r>
+        <w:t xml:space="preserve">tool che permette il deployment di un’applicazione multi-container su </w:t>
+      </w:r>
+      <w:r>
+        <w:t>molteplici host).</w:t>
+      </w:r>
+      <w:r>
+        <w:br/>
+        <w:t xml:space="preserve">- </w:t>
+      </w:r>
+      <w:r>
+        <w:rPr>
+          <w:b/>
+          <w:bCs/>
+        </w:rPr>
+        <w:t>Kubernetes</w:t>
+      </w:r>
+      <w:r>
+        <w:t xml:space="preserve"> (altro </w:t>
+      </w:r>
+      <w:r>
+        <w:t>tool che permette il deployment di un’applicazione multi-container su molteplici host</w:t>
+      </w:r>
+      <w:r>
+        <w:t>; lo analizzeremo più avanti).</w:t>
+      </w:r>
+    </w:p>
+    <w:p>
+      <w:r>
+        <w:rPr>
+          <w:u w:val="single"/>
+        </w:rPr>
+        <w:t>Docker Compose:</w:t>
+      </w:r>
+      <w:r>
+        <w:rPr>
+          <w:u w:val="single"/>
+        </w:rPr>
+        <w:br/>
+      </w:r>
+      <w:r>
+        <w:t>Consente</w:t>
+      </w:r>
+      <w:r>
+        <w:t xml:space="preserve"> di</w:t>
+      </w:r>
+      <w:r>
+        <w:t xml:space="preserve"> definire la composizione dei container su un unico Docker engine</w:t>
+      </w:r>
+      <w:r>
+        <w:t>; ciò viene fatto scrivendo sul file docker-compose.yml.</w:t>
+      </w:r>
+    </w:p>
+    <w:p>
+      <w:r>
+        <w:rPr>
+          <w:u w:val="single"/>
+        </w:rPr>
+        <w:t>Docker Swarm:</w:t>
+      </w:r>
+      <w:r>
+        <w:rPr>
+          <w:u w:val="single"/>
+        </w:rPr>
+        <w:br/>
+      </w:r>
+      <w:r>
+        <w:t xml:space="preserve">Orchestra i container </w:t>
+      </w:r>
+      <w:r>
+        <w:t xml:space="preserve">su macchine differenti, e lo fa gestendo un cluster di Docker engine chiamato </w:t>
+      </w:r>
+      <w:r>
+        <w:rPr>
+          <w:b/>
+          <w:bCs/>
+        </w:rPr>
+        <w:t>swarm</w:t>
+      </w:r>
+      <w:r>
+        <w:t>.</w:t>
+      </w:r>
+      <w:r>
+        <w:br/>
+        <w:t xml:space="preserve">D’altra parte, un </w:t>
+      </w:r>
+      <w:r>
+        <w:t xml:space="preserve">servizio comprende uno o più </w:t>
+      </w:r>
+      <w:r>
+        <w:rPr>
+          <w:b/>
+          <w:bCs/>
+        </w:rPr>
+        <w:t>task</w:t>
+      </w:r>
+      <w:r>
+        <w:t>, ciascuno dei quali rappresenta un container.</w:t>
+      </w:r>
+      <w:r>
+        <w:br/>
+        <w:t>Infine, all’interno d</w:t>
+      </w:r>
+      <w:r>
+        <w:t>el cluster di Docker engine si ha un insieme di nodi, che si suddividono in:</w:t>
+      </w:r>
+      <w:r>
+        <w:br/>
+      </w:r>
+      <w:r>
+        <w:t xml:space="preserve">-&gt; </w:t>
+      </w:r>
+      <w:r>
+        <w:rPr>
+          <w:b/>
+          <w:bCs/>
+        </w:rPr>
+        <w:t>Nodi worker</w:t>
+      </w:r>
+      <w:r>
+        <w:t>, che eseguono i task.</w:t>
+      </w:r>
+      <w:r>
+        <w:br/>
+        <w:t xml:space="preserve">-&gt; </w:t>
+      </w:r>
+      <w:r>
+        <w:rPr>
+          <w:b/>
+          <w:bCs/>
+        </w:rPr>
+        <w:t>Nodi manager</w:t>
+      </w:r>
+      <w:r>
+        <w:t xml:space="preserve">, </w:t>
+      </w:r>
+      <w:r>
+        <w:t xml:space="preserve">che gestiscono il cluster e </w:t>
+      </w:r>
+      <w:r>
+        <w:t>schedulano i task tra i nodi worker</w:t>
+      </w:r>
+      <w:r>
+        <w:t>; tipicamente sono più di uno per incentivare la tolleranza ai guasti, per cui può essere necessario implementare un algoritmo di consenso</w:t>
+      </w:r>
+      <w:r>
+        <w:t xml:space="preserve"> per prendere delle decisioni.</w:t>
+      </w:r>
+    </w:p>
+    <w:p>
+      <w:r>
+        <w:t>Le funzionalità di Docker Swarm sono:</w:t>
+      </w:r>
+      <w:r>
+        <w:br/>
+        <w:t xml:space="preserve">- </w:t>
+      </w:r>
+      <w:r>
+        <w:rPr>
+          <w:b/>
+          <w:bCs/>
+        </w:rPr>
+        <w:t>Scaling</w:t>
+      </w:r>
+      <w:r>
+        <w:t xml:space="preserve"> sul numero di task per ogni servizio.</w:t>
+      </w:r>
+      <w:r>
+        <w:br/>
+        <w:t xml:space="preserve">- </w:t>
+      </w:r>
+      <w:r>
+        <w:rPr>
+          <w:b/>
+          <w:bCs/>
+        </w:rPr>
+        <w:t>State reconciliation</w:t>
+      </w:r>
+      <w:r>
+        <w:t>: lo swarm monitora lo stato del cluster</w:t>
+      </w:r>
+      <w:r>
+        <w:t xml:space="preserve"> e riconcilia qualunque differenza</w:t>
+      </w:r>
+      <w:r>
+        <w:t xml:space="preserve"> tra lo stato effettivo e lo stato desiderato.</w:t>
+      </w:r>
+      <w:r>
+        <w:br/>
+        <w:t xml:space="preserve">- </w:t>
+      </w:r>
+      <w:r>
+        <w:rPr>
+          <w:b/>
+          <w:bCs/>
+        </w:rPr>
+        <w:t>Multi-host networking</w:t>
+      </w:r>
+      <w:r>
+        <w:t xml:space="preserve">: </w:t>
+      </w:r>
+      <w:r>
+        <w:t>Docker Swarm permette di specificare un’overlay network tra i servizi.</w:t>
+      </w:r>
+      <w:r>
+        <w:br/>
+        <w:t xml:space="preserve">- </w:t>
+      </w:r>
+      <w:r>
+        <w:rPr>
+          <w:b/>
+          <w:bCs/>
+        </w:rPr>
+        <w:t>Load balancing</w:t>
+      </w:r>
+      <w:r>
+        <w:t>: lo swarm permette di stabilire come distribuire i container tra i nodi.</w:t>
       </w:r>
     </w:p>
     <w:sectPr>

</xml_diff>

<commit_message>
Uploaded Merge SDCC.docx - 30/06/2022 - 19:03
</commit_message>
<xml_diff>
--- a/Materiale utile/Materiale utile SDCC/Merge SDCC.docx
+++ b/Materiale utile/Materiale utile SDCC/Merge SDCC.docx
@@ -23312,13 +23312,7 @@
         <w:t>warm</w:t>
       </w:r>
       <w:r>
-        <w:t xml:space="preserve"> (</w:t>
-      </w:r>
-      <w:r>
-        <w:t xml:space="preserve">tool che permette il deployment di un’applicazione multi-container su </w:t>
-      </w:r>
-      <w:r>
-        <w:t>molteplici host).</w:t>
+        <w:t xml:space="preserve"> (tool che permette il deployment di un’applicazione multi-container su molteplici host).</w:t>
       </w:r>
       <w:r>
         <w:br/>
@@ -23332,13 +23326,7 @@
         <w:t>Kubernetes</w:t>
       </w:r>
       <w:r>
-        <w:t xml:space="preserve"> (altro </w:t>
-      </w:r>
-      <w:r>
-        <w:t>tool che permette il deployment di un’applicazione multi-container su molteplici host</w:t>
-      </w:r>
-      <w:r>
-        <w:t>; lo analizzeremo più avanti).</w:t>
+        <w:t xml:space="preserve"> (altro tool che permette il deployment di un’applicazione multi-container su molteplici host; lo analizzeremo più avanti).</w:t>
       </w:r>
     </w:p>
     <w:p>
@@ -23422,8 +23410,6 @@
       </w:r>
       <w:r>
         <w:br/>
-      </w:r>
-      <w:r>
         <w:t xml:space="preserve">-&gt; </w:t>
       </w:r>
       <w:r>
@@ -23531,6 +23517,536 @@
       </w:r>
       <w:r>
         <w:t>: lo swarm permette di stabilire come distribuire i container tra i nodi.</w:t>
+      </w:r>
+    </w:p>
+    <w:p>
+      <w:r>
+        <w:br/>
+      </w:r>
+      <w:r>
+        <w:rPr>
+          <w:b/>
+          <w:bCs/>
+        </w:rPr>
+        <w:t>Resizing dinamico dei container</w:t>
+      </w:r>
+      <w:r>
+        <w:rPr>
+          <w:b/>
+          <w:bCs/>
+        </w:rPr>
+        <w:br/>
+      </w:r>
+      <w:r>
+        <w:t xml:space="preserve">È possibile effettuare il resizing </w:t>
+      </w:r>
+      <w:r>
+        <w:t xml:space="preserve">dei container </w:t>
+      </w:r>
+      <w:r>
+        <w:t>modificando le impostazioni per il cgroup “on the fly”.</w:t>
+      </w:r>
+      <w:r>
+        <w:t xml:space="preserve"> Anche qui, come nel caso delle VM, è possibile ridimensionale il numero di CPU e la memoria.</w:t>
+      </w:r>
+    </w:p>
+    <w:p>
+      <w:r>
+        <w:rPr>
+          <w:u w:val="single"/>
+        </w:rPr>
+        <w:lastRenderedPageBreak/>
+        <w:t>Resizing del numero di CPU:</w:t>
+      </w:r>
+      <w:r>
+        <w:rPr>
+          <w:u w:val="single"/>
+        </w:rPr>
+        <w:br/>
+      </w:r>
+      <w:r>
+        <w:t xml:space="preserve">Prendendo in considerazione Docker, </w:t>
+      </w:r>
+      <w:r>
+        <w:t xml:space="preserve">esistono </w:t>
+      </w:r>
+      <w:r>
+        <w:t>pi</w:t>
+      </w:r>
+      <w:r>
+        <w:t>ù opzioni:</w:t>
+      </w:r>
+      <w:r>
+        <w:br/>
+        <w:t>-&gt; Numero di CPU da assegnare a ciascun container (vincolo hard).</w:t>
+      </w:r>
+      <w:r>
+        <w:br/>
+        <w:t xml:space="preserve">-&gt; </w:t>
+      </w:r>
+      <w:r>
+        <w:t>Proporzione su quale porzione di CPU assegnare a ciascun container (vincolo soft)</w:t>
+      </w:r>
+      <w:r>
+        <w:t>.</w:t>
+      </w:r>
+    </w:p>
+    <w:p>
+      <w:r>
+        <w:rPr>
+          <w:u w:val="single"/>
+        </w:rPr>
+        <w:t>Resizing della memoria:</w:t>
+      </w:r>
+      <w:r>
+        <w:rPr>
+          <w:u w:val="single"/>
+        </w:rPr>
+        <w:br/>
+      </w:r>
+      <w:r>
+        <w:t>Docker</w:t>
+      </w:r>
+      <w:r>
+        <w:t xml:space="preserve">, per ogni container, </w:t>
+      </w:r>
+      <w:r>
+        <w:t>può imporre due tipi di limitazioni per la quantità di memoria:</w:t>
+      </w:r>
+      <w:r>
+        <w:br/>
+        <w:t>-&gt; Limitazione hard (viene imposto un limite che non può mai essere superato).</w:t>
+      </w:r>
+      <w:r>
+        <w:br/>
+        <w:t>-&gt; Limitazione soft (</w:t>
+      </w:r>
+      <w:r>
+        <w:t xml:space="preserve">viene imposto un limite solo in certe condizioni, ad esempio solo se </w:t>
+      </w:r>
+      <w:r>
+        <w:t>c’è un alto grado di contesa).</w:t>
+      </w:r>
+      <w:r>
+        <w:br/>
+      </w:r>
+    </w:p>
+    <w:p>
+      <w:r>
+        <w:rPr>
+          <w:b/>
+          <w:bCs/>
+        </w:rPr>
+        <w:t>Migrazione dinamica dei container</w:t>
+      </w:r>
+      <w:r>
+        <w:rPr>
+          <w:b/>
+          <w:bCs/>
+        </w:rPr>
+        <w:br/>
+      </w:r>
+      <w:r>
+        <w:t>In modo analogo</w:t>
+      </w:r>
+      <w:r>
+        <w:t xml:space="preserve"> alle macchine virtuali, per migrare un container è necessario:</w:t>
+      </w:r>
+      <w:r>
+        <w:br/>
+        <w:t>- Salvare lo stato.</w:t>
+      </w:r>
+      <w:r>
+        <w:br/>
+        <w:t>- Trasferire lo stato</w:t>
+      </w:r>
+      <w:r>
+        <w:t>, l’immagine e i volumi del container e le connessioni di rete.</w:t>
+      </w:r>
+      <w:r>
+        <w:br/>
+        <w:t>- Ripristinare lo stato.</w:t>
+      </w:r>
+      <w:r>
+        <w:br/>
+        <w:t>Questi</w:t>
+      </w:r>
+      <w:r>
+        <w:t xml:space="preserve"> passaggi</w:t>
+      </w:r>
+      <w:r>
+        <w:t xml:space="preserve"> vengono</w:t>
+      </w:r>
+      <w:r>
+        <w:t xml:space="preserve"> tuttavia</w:t>
+      </w:r>
+      <w:r>
+        <w:t xml:space="preserve"> effettuati</w:t>
+      </w:r>
+      <w:r>
+        <w:t xml:space="preserve"> con le applicazioni “freezate”, per cui si ha comunque un tempo di downtime</w:t>
+      </w:r>
+      <w:r>
+        <w:t>, seppur minore rispetto a quello</w:t>
+      </w:r>
+      <w:r>
+        <w:t xml:space="preserve"> delle VM.</w:t>
+      </w:r>
+      <w:r>
+        <w:t xml:space="preserve"> In ogni caso, il trasferimento può a</w:t>
+      </w:r>
+      <w:r>
+        <w:t>vvenire sia con la tecnica pre-copy, che con la tecnica post-copy.</w:t>
+      </w:r>
+    </w:p>
+    <w:p>
+      <w:r>
+        <w:t xml:space="preserve">Un tool che supporta la migrazione live è </w:t>
+      </w:r>
+      <w:r>
+        <w:rPr>
+          <w:b/>
+          <w:bCs/>
+        </w:rPr>
+        <w:t>CRIU</w:t>
+      </w:r>
+      <w:r>
+        <w:t xml:space="preserve">, e lo fa mediante </w:t>
+      </w:r>
+      <w:r>
+        <w:t xml:space="preserve">le tecniche di checkpointing e restore: </w:t>
+      </w:r>
+      <w:r>
+        <w:t xml:space="preserve">in pratica inserisce </w:t>
+      </w:r>
+      <w:r>
+        <w:t>un</w:t>
+      </w:r>
+      <w:r>
+        <w:t xml:space="preserve"> checkpoint sullo stato </w:t>
+      </w:r>
+      <w:r>
+        <w:t>del container</w:t>
+      </w:r>
+      <w:r>
+        <w:t xml:space="preserve"> il quale viene freezato; dopodiché C</w:t>
+      </w:r>
+      <w:r>
+        <w:t>RIU raccoglie le informazioni riguardo lo stato della CPU, della memoria e dei processi, le passa all’host destinazione</w:t>
+      </w:r>
+      <w:r>
+        <w:t xml:space="preserve"> e</w:t>
+      </w:r>
+      <w:r>
+        <w:t>, infine,</w:t>
+      </w:r>
+      <w:r>
+        <w:t xml:space="preserve"> il container viene ripristinato a partire dal checkpoint</w:t>
+      </w:r>
+      <w:r>
+        <w:t>.</w:t>
+      </w:r>
+    </w:p>
+    <w:p>
+      <w:pPr>
+        <w:rPr>
+          <w:noProof/>
+        </w:rPr>
+      </w:pPr>
+      <w:r>
+        <w:br/>
+      </w:r>
+      <w:r>
+        <w:rPr>
+          <w:b/>
+          <w:bCs/>
+        </w:rPr>
+        <w:t>Unikernel</w:t>
+      </w:r>
+      <w:r>
+        <w:rPr>
+          <w:b/>
+          <w:bCs/>
+        </w:rPr>
+        <w:br/>
+      </w:r>
+      <w:r>
+        <w:t>Insieme ai sistemi operativi lightweight</w:t>
+      </w:r>
+      <w:r>
+        <w:t xml:space="preserve"> rappresenta una tecnica di virtualizzazione</w:t>
+      </w:r>
+      <w:r>
+        <w:t xml:space="preserve"> </w:t>
+      </w:r>
+      <w:r>
+        <w:t>molto leggera e a basso overhead. Infatti, è utile</w:t>
+      </w:r>
+      <w:r>
+        <w:t xml:space="preserve"> per i microservizi, il serverless computing, </w:t>
+      </w:r>
+      <w:r>
+        <w:t>l’IoT e il fog/edge computing</w:t>
+      </w:r>
+      <w:r>
+        <w:t>.</w:t>
+      </w:r>
+      <w:r>
+        <w:br/>
+        <w:t xml:space="preserve">Più specificatamente, </w:t>
+      </w:r>
+      <w:r>
+        <w:t>l’</w:t>
+      </w:r>
+      <w:r>
+        <w:t xml:space="preserve">unikernel è una macchina virtuale single-purpose e single-language </w:t>
+      </w:r>
+      <w:r>
+        <w:t xml:space="preserve">eseguita su un hypervisor e </w:t>
+      </w:r>
+      <w:r>
+        <w:t>ospitata in un ambiente minimale</w:t>
+      </w:r>
+      <w:r>
+        <w:t xml:space="preserve">. Di fatto, il kernel di tale VM, </w:t>
+      </w:r>
+      <w:r>
+        <w:t>l</w:t>
+      </w:r>
+      <w:r>
+        <w:t xml:space="preserve">e </w:t>
+      </w:r>
+      <w:r>
+        <w:t>applicazion</w:t>
+      </w:r>
+      <w:r>
+        <w:t>i</w:t>
+      </w:r>
+      <w:r>
+        <w:t xml:space="preserve"> e </w:t>
+      </w:r>
+      <w:r>
+        <w:t xml:space="preserve">un insieme </w:t>
+      </w:r>
+      <w:r>
+        <w:t>minimale di librerie</w:t>
+      </w:r>
+      <w:r>
+        <w:t xml:space="preserve"> sono collassati all’interno di un unico address space.</w:t>
+      </w:r>
+      <w:r>
+        <w:br/>
+      </w:r>
+      <w:r>
+        <w:rPr>
+          <w:noProof/>
+        </w:rPr>
+        <w:drawing>
+          <wp:inline distT="0" distB="0" distL="0" distR="0" wp14:anchorId="10C1F07A" wp14:editId="76BB5C9E">
+            <wp:extent cx="4667249" cy="2400300"/>
+            <wp:effectExtent l="0" t="0" r="635" b="0"/>
+            <wp:docPr id="82" name="Immagine 82"/>
+            <wp:cNvGraphicFramePr>
+              <a:graphicFrameLocks xmlns:a="http://schemas.openxmlformats.org/drawingml/2006/main" noChangeAspect="1"/>
+            </wp:cNvGraphicFramePr>
+            <a:graphic xmlns:a="http://schemas.openxmlformats.org/drawingml/2006/main">
+              <a:graphicData uri="http://schemas.openxmlformats.org/drawingml/2006/picture">
+                <pic:pic xmlns:pic="http://schemas.openxmlformats.org/drawingml/2006/picture">
+                  <pic:nvPicPr>
+                    <pic:cNvPr id="82" name="Immagine 82"/>
+                    <pic:cNvPicPr/>
+                  </pic:nvPicPr>
+                  <pic:blipFill>
+                    <a:blip r:embed="rId104">
+                      <a:extLst>
+                        <a:ext uri="{28A0092B-C50C-407E-A947-70E740481C1C}">
+                          <a14:useLocalDpi xmlns:a14="http://schemas.microsoft.com/office/drawing/2010/main" val="0"/>
+                        </a:ext>
+                      </a:extLst>
+                    </a:blip>
+                    <a:stretch>
+                      <a:fillRect/>
+                    </a:stretch>
+                  </pic:blipFill>
+                  <pic:spPr>
+                    <a:xfrm>
+                      <a:off x="0" y="0"/>
+                      <a:ext cx="4685690" cy="2409784"/>
+                    </a:xfrm>
+                    <a:prstGeom prst="rect">
+                      <a:avLst/>
+                    </a:prstGeom>
+                  </pic:spPr>
+                </pic:pic>
+              </a:graphicData>
+            </a:graphic>
+          </wp:inline>
+        </w:drawing>
+      </w:r>
+    </w:p>
+    <w:p>
+      <w:r>
+        <w:rPr>
+          <w:u w:val="single"/>
+        </w:rPr>
+        <w:t>Vantaggi:</w:t>
+      </w:r>
+      <w:r>
+        <w:rPr>
+          <w:u w:val="single"/>
+        </w:rPr>
+        <w:br/>
+      </w:r>
+      <w:r>
+        <w:t>-&gt; La sua immagine (footprint) è estremamente leggera.</w:t>
+      </w:r>
+      <w:r>
+        <w:br/>
+        <w:t xml:space="preserve">-&gt; </w:t>
+      </w:r>
+      <w:r>
+        <w:t>È veloce</w:t>
+      </w:r>
+      <w:r>
+        <w:t xml:space="preserve"> (non si ha context switching, che consiste </w:t>
+      </w:r>
+      <w:r>
+        <w:t>nell’interruzione dell’esecuzione di un processo per riprendere quella di un altro processo)</w:t>
+      </w:r>
+      <w:r>
+        <w:t>.</w:t>
+      </w:r>
+      <w:r>
+        <w:br/>
+      </w:r>
+      <w:r>
+        <w:lastRenderedPageBreak/>
+        <w:t>-&gt; È sicuro</w:t>
+      </w:r>
+      <w:r>
+        <w:t xml:space="preserve"> (la superficie di attacco è molto ridotta).</w:t>
+      </w:r>
+      <w:r>
+        <w:br/>
+        <w:t xml:space="preserve">-&gt; </w:t>
+      </w:r>
+      <w:r>
+        <w:t>È</w:t>
+      </w:r>
+      <w:r>
+        <w:t xml:space="preserve"> caratterizzato da avvi</w:t>
+      </w:r>
+      <w:r>
+        <w:t>i</w:t>
+      </w:r>
+      <w:r>
+        <w:t xml:space="preserve"> veloci</w:t>
+      </w:r>
+      <w:r>
+        <w:t xml:space="preserve"> (misurati in millisecondi).</w:t>
+      </w:r>
+    </w:p>
+    <w:p>
+      <w:r>
+        <w:rPr>
+          <w:u w:val="single"/>
+        </w:rPr>
+        <w:t>Svantaggi:</w:t>
+      </w:r>
+      <w:r>
+        <w:rPr>
+          <w:u w:val="single"/>
+        </w:rPr>
+        <w:br/>
+      </w:r>
+      <w:r>
+        <w:t xml:space="preserve">-&gt; </w:t>
+      </w:r>
+      <w:r>
+        <w:t>Funziona solo su</w:t>
+      </w:r>
+      <w:r>
+        <w:t>gli</w:t>
+      </w:r>
+      <w:r>
+        <w:t xml:space="preserve"> ambienti virtuali </w:t>
+      </w:r>
+      <w:r>
+        <w:t>basati su hypervisor.</w:t>
+      </w:r>
+      <w:r>
+        <w:br/>
+        <w:t>-&gt; Il debugging è molto povero.</w:t>
+      </w:r>
+      <w:r>
+        <w:br/>
+        <w:t>-</w:t>
+      </w:r>
+      <w:r>
+        <w:t>&gt; Supporta un unico linguaggio di programmazione.</w:t>
+      </w:r>
+    </w:p>
+    <w:p>
+      <w:r>
+        <w:rPr>
+          <w:u w:val="single"/>
+        </w:rPr>
+        <w:t>Prodotti unikernel:</w:t>
+      </w:r>
+      <w:r>
+        <w:rPr>
+          <w:u w:val="single"/>
+        </w:rPr>
+        <w:br/>
+      </w:r>
+      <w:r>
+        <w:t xml:space="preserve">-&gt; </w:t>
+      </w:r>
+      <w:r>
+        <w:rPr>
+          <w:b/>
+          <w:bCs/>
+        </w:rPr>
+        <w:t>OS</w:t>
+      </w:r>
+      <w:r>
+        <w:rPr>
+          <w:b/>
+          <w:bCs/>
+          <w:vertAlign w:val="superscript"/>
+        </w:rPr>
+        <w:t>V</w:t>
+      </w:r>
+      <w:r>
+        <w:t>, che supporta C++, Go, Python, Java, ecc.</w:t>
+      </w:r>
+      <w:r>
+        <w:br/>
+        <w:t xml:space="preserve">-&gt; </w:t>
+      </w:r>
+      <w:r>
+        <w:rPr>
+          <w:b/>
+          <w:bCs/>
+        </w:rPr>
+        <w:t>IncludeOS</w:t>
+      </w:r>
+      <w:r>
+        <w:t>, che supporta C++.</w:t>
+      </w:r>
+      <w:r>
+        <w:br/>
+        <w:t xml:space="preserve">-&gt; </w:t>
+      </w:r>
+      <w:r>
+        <w:rPr>
+          <w:b/>
+          <w:bCs/>
+        </w:rPr>
+        <w:t>MirageOS</w:t>
+      </w:r>
+      <w:r>
+        <w:t>, che supporta Ocaml.</w:t>
       </w:r>
     </w:p>
     <w:sectPr>

</xml_diff>